<commit_message>
lỗi không tự sinh ra cũng không tự mất đi, nó vẫn tồn tại ở đó chỉ là ta có nghĩ ra hay không
</commit_message>
<xml_diff>
--- a/documents/CONFIGURE LOCAL & SERVER  DATABASE, SETUP PROCESS LOCAL.docx
+++ b/documents/CONFIGURE LOCAL & SERVER  DATABASE, SETUP PROCESS LOCAL.docx
@@ -9144,12 +9144,37 @@
         <w:pStyle w:val="ListParagraph"/>
         <w:ind w:left="1152"/>
         <w:rPr>
-          <w:rFonts w:asciiTheme="minorHAnsi" w:hAnsiTheme="minorHAnsi" w:cstheme="minorHAnsi"/>
+          <w:rFonts w:ascii="Arial" w:hAnsi="Arial" w:cs="Arial"/>
+          <w:color w:val="000000"/>
           <w:sz w:val="22"/>
           <w:szCs w:val="22"/>
         </w:rPr>
       </w:pPr>
       <w:r>
+        <w:rPr>
+          <w:rFonts w:ascii="Arial" w:hAnsi="Arial" w:cs="Arial"/>
+          <w:b/>
+          <w:bCs/>
+          <w:color w:val="000000"/>
+          <w:sz w:val="22"/>
+          <w:szCs w:val="22"/>
+        </w:rPr>
+        <w:t>B2:</w:t>
+      </w:r>
+      <w:r>
+        <w:rPr>
+          <w:rFonts w:ascii="Arial" w:hAnsi="Arial" w:cs="Arial"/>
+          <w:color w:val="000000"/>
+          <w:sz w:val="22"/>
+          <w:szCs w:val="22"/>
+        </w:rPr>
+        <w:t xml:space="preserve"> Ấn chuột phải vào “Task Scheduler Library” và chọn “New Folder…</w:t>
+      </w:r>
+    </w:p>
+    <w:p>
+      <w:pPr>
+        <w:pStyle w:val="ListParagraph"/>
+        <w:ind w:left="1152"/>
         <w:rPr>
           <w:rFonts w:asciiTheme="minorHAnsi" w:hAnsiTheme="minorHAnsi" w:cstheme="minorHAnsi"/>
           <w:b/>
@@ -9157,7 +9182,253 @@
           <w:sz w:val="22"/>
           <w:szCs w:val="22"/>
         </w:rPr>
-        <w:t>B2:</w:t>
+      </w:pPr>
+      <w:r>
+        <w:rPr>
+          <w:rFonts w:ascii="Arial" w:hAnsi="Arial" w:cs="Arial"/>
+          <w:noProof/>
+          <w:color w:val="000000"/>
+          <w:sz w:val="32"/>
+          <w:szCs w:val="32"/>
+          <w:bdr w:val="none" w:sz="0" w:space="0" w:color="auto" w:frame="1"/>
+        </w:rPr>
+        <w:lastRenderedPageBreak/>
+        <w:drawing>
+          <wp:inline distT="0" distB="0" distL="0" distR="0" wp14:anchorId="630DFAC4" wp14:editId="17003792">
+            <wp:extent cx="3048000" cy="3423285"/>
+            <wp:effectExtent l="0" t="0" r="0" b="5715"/>
+            <wp:docPr id="2" name="Picture 2"/>
+            <wp:cNvGraphicFramePr>
+              <a:graphicFrameLocks xmlns:a="http://schemas.openxmlformats.org/drawingml/2006/main" noChangeAspect="1"/>
+            </wp:cNvGraphicFramePr>
+            <a:graphic xmlns:a="http://schemas.openxmlformats.org/drawingml/2006/main">
+              <a:graphicData uri="http://schemas.openxmlformats.org/drawingml/2006/picture">
+                <pic:pic xmlns:pic="http://schemas.openxmlformats.org/drawingml/2006/picture">
+                  <pic:nvPicPr>
+                    <pic:cNvPr id="0" name="Picture 1"/>
+                    <pic:cNvPicPr>
+                      <a:picLocks noChangeAspect="1" noChangeArrowheads="1"/>
+                    </pic:cNvPicPr>
+                  </pic:nvPicPr>
+                  <pic:blipFill>
+                    <a:blip r:embed="rId13">
+                      <a:extLst>
+                        <a:ext uri="{28A0092B-C50C-407E-A947-70E740481C1C}">
+                          <a14:useLocalDpi xmlns:a14="http://schemas.microsoft.com/office/drawing/2010/main" val="0"/>
+                        </a:ext>
+                      </a:extLst>
+                    </a:blip>
+                    <a:srcRect/>
+                    <a:stretch>
+                      <a:fillRect/>
+                    </a:stretch>
+                  </pic:blipFill>
+                  <pic:spPr bwMode="auto">
+                    <a:xfrm>
+                      <a:off x="0" y="0"/>
+                      <a:ext cx="3048000" cy="3423285"/>
+                    </a:xfrm>
+                    <a:prstGeom prst="rect">
+                      <a:avLst/>
+                    </a:prstGeom>
+                    <a:noFill/>
+                    <a:ln>
+                      <a:noFill/>
+                    </a:ln>
+                  </pic:spPr>
+                </pic:pic>
+              </a:graphicData>
+            </a:graphic>
+          </wp:inline>
+        </w:drawing>
+      </w:r>
+    </w:p>
+    <w:p>
+      <w:pPr>
+        <w:pStyle w:val="ListParagraph"/>
+        <w:ind w:left="1152"/>
+        <w:rPr>
+          <w:rFonts w:ascii="Arial" w:hAnsi="Arial" w:cs="Arial"/>
+          <w:color w:val="000000"/>
+          <w:sz w:val="22"/>
+          <w:szCs w:val="22"/>
+        </w:rPr>
+      </w:pPr>
+      <w:r>
+        <w:rPr>
+          <w:rFonts w:ascii="Arial" w:hAnsi="Arial" w:cs="Arial"/>
+          <w:b/>
+          <w:bCs/>
+          <w:color w:val="000000"/>
+          <w:sz w:val="22"/>
+          <w:szCs w:val="22"/>
+        </w:rPr>
+        <w:t>B3</w:t>
+      </w:r>
+      <w:r>
+        <w:rPr>
+          <w:rFonts w:ascii="Arial" w:hAnsi="Arial" w:cs="Arial"/>
+          <w:color w:val="000000"/>
+          <w:sz w:val="22"/>
+          <w:szCs w:val="22"/>
+        </w:rPr>
+        <w:t>: Nhập “Datawarehouse” và nhấn “OK”</w:t>
+      </w:r>
+    </w:p>
+    <w:p>
+      <w:pPr>
+        <w:pStyle w:val="ListParagraph"/>
+        <w:ind w:left="1152"/>
+        <w:rPr>
+          <w:rFonts w:asciiTheme="minorHAnsi" w:hAnsiTheme="minorHAnsi" w:cstheme="minorHAnsi"/>
+          <w:b/>
+          <w:bCs/>
+          <w:sz w:val="22"/>
+          <w:szCs w:val="22"/>
+        </w:rPr>
+      </w:pPr>
+      <w:r>
+        <w:rPr>
+          <w:rFonts w:ascii="Arial" w:hAnsi="Arial" w:cs="Arial"/>
+          <w:noProof/>
+          <w:color w:val="000000"/>
+          <w:sz w:val="32"/>
+          <w:szCs w:val="32"/>
+          <w:bdr w:val="none" w:sz="0" w:space="0" w:color="auto" w:frame="1"/>
+        </w:rPr>
+        <w:drawing>
+          <wp:inline distT="0" distB="0" distL="0" distR="0" wp14:anchorId="4AE02A0D" wp14:editId="70DBA79E">
+            <wp:extent cx="3399790" cy="1371600"/>
+            <wp:effectExtent l="0" t="0" r="0" b="0"/>
+            <wp:docPr id="5" name="Picture 5"/>
+            <wp:cNvGraphicFramePr>
+              <a:graphicFrameLocks xmlns:a="http://schemas.openxmlformats.org/drawingml/2006/main" noChangeAspect="1"/>
+            </wp:cNvGraphicFramePr>
+            <a:graphic xmlns:a="http://schemas.openxmlformats.org/drawingml/2006/main">
+              <a:graphicData uri="http://schemas.openxmlformats.org/drawingml/2006/picture">
+                <pic:pic xmlns:pic="http://schemas.openxmlformats.org/drawingml/2006/picture">
+                  <pic:nvPicPr>
+                    <pic:cNvPr id="0" name="Picture 3"/>
+                    <pic:cNvPicPr>
+                      <a:picLocks noChangeAspect="1" noChangeArrowheads="1"/>
+                    </pic:cNvPicPr>
+                  </pic:nvPicPr>
+                  <pic:blipFill>
+                    <a:blip r:embed="rId14">
+                      <a:extLst>
+                        <a:ext uri="{28A0092B-C50C-407E-A947-70E740481C1C}">
+                          <a14:useLocalDpi xmlns:a14="http://schemas.microsoft.com/office/drawing/2010/main" val="0"/>
+                        </a:ext>
+                      </a:extLst>
+                    </a:blip>
+                    <a:srcRect/>
+                    <a:stretch>
+                      <a:fillRect/>
+                    </a:stretch>
+                  </pic:blipFill>
+                  <pic:spPr bwMode="auto">
+                    <a:xfrm>
+                      <a:off x="0" y="0"/>
+                      <a:ext cx="3399790" cy="1371600"/>
+                    </a:xfrm>
+                    <a:prstGeom prst="rect">
+                      <a:avLst/>
+                    </a:prstGeom>
+                    <a:noFill/>
+                    <a:ln>
+                      <a:noFill/>
+                    </a:ln>
+                  </pic:spPr>
+                </pic:pic>
+              </a:graphicData>
+            </a:graphic>
+          </wp:inline>
+        </w:drawing>
+      </w:r>
+    </w:p>
+    <w:p>
+      <w:pPr>
+        <w:pStyle w:val="ListParagraph"/>
+        <w:ind w:left="1152"/>
+        <w:rPr>
+          <w:rFonts w:asciiTheme="minorHAnsi" w:hAnsiTheme="minorHAnsi" w:cstheme="minorHAnsi"/>
+          <w:b/>
+          <w:bCs/>
+          <w:sz w:val="22"/>
+          <w:szCs w:val="22"/>
+        </w:rPr>
+      </w:pPr>
+      <w:r>
+        <w:rPr>
+          <w:rFonts w:ascii="Arial" w:hAnsi="Arial" w:cs="Arial"/>
+          <w:b/>
+          <w:bCs/>
+          <w:color w:val="000000"/>
+          <w:sz w:val="22"/>
+          <w:szCs w:val="22"/>
+        </w:rPr>
+        <w:t>B</w:t>
+      </w:r>
+      <w:r>
+        <w:rPr>
+          <w:rFonts w:ascii="Arial" w:hAnsi="Arial" w:cs="Arial"/>
+          <w:b/>
+          <w:bCs/>
+          <w:color w:val="000000"/>
+          <w:sz w:val="22"/>
+          <w:szCs w:val="22"/>
+        </w:rPr>
+        <w:t>4</w:t>
+      </w:r>
+      <w:r>
+        <w:rPr>
+          <w:rFonts w:ascii="Arial" w:hAnsi="Arial" w:cs="Arial"/>
+          <w:color w:val="000000"/>
+          <w:sz w:val="22"/>
+          <w:szCs w:val="22"/>
+        </w:rPr>
+        <w:t>: Chọn thư mục “Datawarehouse” vừa tạo</w:t>
+      </w:r>
+    </w:p>
+    <w:p>
+      <w:pPr>
+        <w:pStyle w:val="ListParagraph"/>
+        <w:ind w:left="1152"/>
+        <w:rPr>
+          <w:rFonts w:asciiTheme="minorHAnsi" w:hAnsiTheme="minorHAnsi" w:cstheme="minorHAnsi"/>
+          <w:sz w:val="22"/>
+          <w:szCs w:val="22"/>
+        </w:rPr>
+      </w:pPr>
+      <w:r>
+        <w:rPr>
+          <w:rFonts w:asciiTheme="minorHAnsi" w:hAnsiTheme="minorHAnsi" w:cstheme="minorHAnsi"/>
+          <w:b/>
+          <w:bCs/>
+          <w:sz w:val="22"/>
+          <w:szCs w:val="22"/>
+        </w:rPr>
+        <w:t>B</w:t>
+      </w:r>
+      <w:r>
+        <w:rPr>
+          <w:rFonts w:asciiTheme="minorHAnsi" w:hAnsiTheme="minorHAnsi" w:cstheme="minorHAnsi"/>
+          <w:b/>
+          <w:bCs/>
+          <w:sz w:val="22"/>
+          <w:szCs w:val="22"/>
+        </w:rPr>
+        <w:t>5</w:t>
+      </w:r>
+      <w:r>
+        <w:rPr>
+          <w:rFonts w:asciiTheme="minorHAnsi" w:hAnsiTheme="minorHAnsi" w:cstheme="minorHAnsi"/>
+          <w:b/>
+          <w:bCs/>
+          <w:sz w:val="22"/>
+          <w:szCs w:val="22"/>
+        </w:rPr>
+        <w:t>:</w:t>
       </w:r>
       <w:r>
         <w:rPr>
@@ -9279,7 +9550,7 @@
                     <pic:cNvPicPr/>
                   </pic:nvPicPr>
                   <pic:blipFill>
-                    <a:blip r:embed="rId13" cstate="print">
+                    <a:blip r:embed="rId15" cstate="print">
                       <a:extLst>
                         <a:ext uri="{28A0092B-C50C-407E-A947-70E740481C1C}">
                           <a14:useLocalDpi xmlns:a14="http://schemas.microsoft.com/office/drawing/2010/main" val="0"/>
@@ -9324,7 +9595,27 @@
           <w:sz w:val="22"/>
           <w:szCs w:val="22"/>
         </w:rPr>
-        <w:t xml:space="preserve">B3: </w:t>
+        <w:t>B</w:t>
+      </w:r>
+      <w:r>
+        <w:rPr>
+          <w:rFonts w:asciiTheme="minorHAnsi" w:hAnsiTheme="minorHAnsi" w:cstheme="minorHAnsi"/>
+          <w:b/>
+          <w:bCs/>
+          <w:sz w:val="22"/>
+          <w:szCs w:val="22"/>
+        </w:rPr>
+        <w:t>6</w:t>
+      </w:r>
+      <w:r>
+        <w:rPr>
+          <w:rFonts w:asciiTheme="minorHAnsi" w:hAnsiTheme="minorHAnsi" w:cstheme="minorHAnsi"/>
+          <w:b/>
+          <w:bCs/>
+          <w:sz w:val="22"/>
+          <w:szCs w:val="22"/>
+        </w:rPr>
+        <w:t xml:space="preserve">: </w:t>
       </w:r>
       <w:r>
         <w:rPr>
@@ -9368,7 +9659,7 @@
                     <pic:cNvPicPr/>
                   </pic:nvPicPr>
                   <pic:blipFill>
-                    <a:blip r:embed="rId14">
+                    <a:blip r:embed="rId16">
                       <a:extLst>
                         <a:ext uri="{28A0092B-C50C-407E-A947-70E740481C1C}">
                           <a14:useLocalDpi xmlns:a14="http://schemas.microsoft.com/office/drawing/2010/main" val="0"/>
@@ -9413,7 +9704,27 @@
           <w:sz w:val="22"/>
           <w:szCs w:val="22"/>
         </w:rPr>
-        <w:t xml:space="preserve">B4: </w:t>
+        <w:t>B</w:t>
+      </w:r>
+      <w:r>
+        <w:rPr>
+          <w:rFonts w:asciiTheme="minorHAnsi" w:hAnsiTheme="minorHAnsi" w:cstheme="minorHAnsi"/>
+          <w:b/>
+          <w:bCs/>
+          <w:sz w:val="22"/>
+          <w:szCs w:val="22"/>
+        </w:rPr>
+        <w:t>7</w:t>
+      </w:r>
+      <w:r>
+        <w:rPr>
+          <w:rFonts w:asciiTheme="minorHAnsi" w:hAnsiTheme="minorHAnsi" w:cstheme="minorHAnsi"/>
+          <w:b/>
+          <w:bCs/>
+          <w:sz w:val="22"/>
+          <w:szCs w:val="22"/>
+        </w:rPr>
+        <w:t xml:space="preserve">: </w:t>
       </w:r>
       <w:r>
         <w:rPr>
@@ -9575,7 +9886,7 @@
                     </pic:cNvPicPr>
                   </pic:nvPicPr>
                   <pic:blipFill>
-                    <a:blip r:embed="rId15">
+                    <a:blip r:embed="rId17">
                       <a:extLst>
                         <a:ext uri="{28A0092B-C50C-407E-A947-70E740481C1C}">
                           <a14:useLocalDpi xmlns:a14="http://schemas.microsoft.com/office/drawing/2010/main" val="0"/>
@@ -9625,23 +9936,27 @@
           <w:sz w:val="22"/>
           <w:szCs w:val="22"/>
         </w:rPr>
-        <w:t>B5:</w:t>
-      </w:r>
-      <w:r>
-        <w:rPr>
-          <w:rFonts w:asciiTheme="minorHAnsi" w:hAnsiTheme="minorHAnsi" w:cstheme="minorHAnsi"/>
+        <w:t>B</w:t>
+      </w:r>
+      <w:r>
+        <w:rPr>
+          <w:rFonts w:asciiTheme="minorHAnsi" w:hAnsiTheme="minorHAnsi" w:cstheme="minorHAnsi"/>
+          <w:b/>
+          <w:bCs/>
           <w:sz w:val="22"/>
           <w:szCs w:val="22"/>
         </w:rPr>
-        <w:t xml:space="preserve"> Ở phần “Trigger -&gt; Daily”. Chọn ngày bắt đầu chạy, giờ bắt đầu và số lần lặp lại(Ví dụ chọn “Daily” thì mỗi 1 ngày 1 lần, …)</w:t>
-      </w:r>
-      <w:r>
-        <w:rPr>
-          <w:rFonts w:asciiTheme="minorHAnsi" w:hAnsiTheme="minorHAnsi" w:cstheme="minorHAnsi"/>
+        <w:t>7</w:t>
+      </w:r>
+      <w:r>
+        <w:rPr>
+          <w:rFonts w:asciiTheme="minorHAnsi" w:hAnsiTheme="minorHAnsi" w:cstheme="minorHAnsi"/>
+          <w:b/>
+          <w:bCs/>
           <w:sz w:val="22"/>
           <w:szCs w:val="22"/>
         </w:rPr>
-        <w:t xml:space="preserve"> và chạy lúc 00:00:00</w:t>
+        <w:t>:</w:t>
       </w:r>
       <w:r>
         <w:rPr>
@@ -9649,7 +9964,7 @@
           <w:sz w:val="22"/>
           <w:szCs w:val="22"/>
         </w:rPr>
-        <w:t>.</w:t>
+        <w:t xml:space="preserve"> Ở phần “Trigger -&gt; Daily”. Chọn ngày bắt đầu chạy, giờ bắt đầu và số lần lặp lại(Ví dụ chọn “Daily” thì mỗi 1 ngày 1 lần, …)</w:t>
       </w:r>
       <w:r>
         <w:rPr>
@@ -9657,22 +9972,39 @@
           <w:sz w:val="22"/>
           <w:szCs w:val="22"/>
         </w:rPr>
-        <w:t xml:space="preserve"> Ấn “Next”</w:t>
-      </w:r>
-    </w:p>
-    <w:p>
-      <w:pPr>
-        <w:pStyle w:val="ListParagraph"/>
-        <w:ind w:left="1152"/>
+        <w:t xml:space="preserve"> và chạy lúc 00:00:00</w:t>
+      </w:r>
+      <w:r>
         <w:rPr>
           <w:rFonts w:asciiTheme="minorHAnsi" w:hAnsiTheme="minorHAnsi" w:cstheme="minorHAnsi"/>
           <w:sz w:val="22"/>
           <w:szCs w:val="22"/>
         </w:rPr>
-      </w:pPr>
-      <w:r>
-        <w:rPr>
-          <w:rFonts w:asciiTheme="minorHAnsi" w:hAnsiTheme="minorHAnsi" w:cstheme="minorHAnsi"/>
+        <w:t>.</w:t>
+      </w:r>
+      <w:r>
+        <w:rPr>
+          <w:rFonts w:asciiTheme="minorHAnsi" w:hAnsiTheme="minorHAnsi" w:cstheme="minorHAnsi"/>
+          <w:sz w:val="22"/>
+          <w:szCs w:val="22"/>
+        </w:rPr>
+        <w:t xml:space="preserve"> Ấn “Next”</w:t>
+      </w:r>
+    </w:p>
+    <w:p>
+      <w:pPr>
+        <w:pStyle w:val="ListParagraph"/>
+        <w:ind w:left="1152"/>
+        <w:rPr>
+          <w:rFonts w:asciiTheme="minorHAnsi" w:hAnsiTheme="minorHAnsi" w:cstheme="minorHAnsi"/>
+          <w:sz w:val="22"/>
+          <w:szCs w:val="22"/>
+        </w:rPr>
+      </w:pPr>
+      <w:r>
+        <w:rPr>
+          <w:rFonts w:asciiTheme="minorHAnsi" w:hAnsiTheme="minorHAnsi" w:cstheme="minorHAnsi"/>
+          <w:noProof/>
           <w:sz w:val="22"/>
           <w:szCs w:val="22"/>
         </w:rPr>
@@ -9693,7 +10025,7 @@
                     <pic:cNvPicPr/>
                   </pic:nvPicPr>
                   <pic:blipFill>
-                    <a:blip r:embed="rId16"/>
+                    <a:blip r:embed="rId18"/>
                     <a:stretch>
                       <a:fillRect/>
                     </a:stretch>
@@ -9732,7 +10064,27 @@
           <w:sz w:val="22"/>
           <w:szCs w:val="22"/>
         </w:rPr>
-        <w:t>B6:</w:t>
+        <w:t>B</w:t>
+      </w:r>
+      <w:r>
+        <w:rPr>
+          <w:rFonts w:asciiTheme="minorHAnsi" w:hAnsiTheme="minorHAnsi" w:cstheme="minorHAnsi"/>
+          <w:b/>
+          <w:bCs/>
+          <w:sz w:val="22"/>
+          <w:szCs w:val="22"/>
+        </w:rPr>
+        <w:t>9</w:t>
+      </w:r>
+      <w:r>
+        <w:rPr>
+          <w:rFonts w:asciiTheme="minorHAnsi" w:hAnsiTheme="minorHAnsi" w:cstheme="minorHAnsi"/>
+          <w:b/>
+          <w:bCs/>
+          <w:sz w:val="22"/>
+          <w:szCs w:val="22"/>
+        </w:rPr>
+        <w:t>:</w:t>
       </w:r>
       <w:r>
         <w:rPr>
@@ -9780,7 +10132,7 @@
                     </pic:cNvPicPr>
                   </pic:nvPicPr>
                   <pic:blipFill>
-                    <a:blip r:embed="rId17">
+                    <a:blip r:embed="rId19">
                       <a:extLst>
                         <a:ext uri="{28A0092B-C50C-407E-A947-70E740481C1C}">
                           <a14:useLocalDpi xmlns:a14="http://schemas.microsoft.com/office/drawing/2010/main" val="0"/>
@@ -9829,7 +10181,27 @@
           <w:sz w:val="22"/>
           <w:szCs w:val="22"/>
         </w:rPr>
-        <w:t>B7:</w:t>
+        <w:t>B</w:t>
+      </w:r>
+      <w:r>
+        <w:rPr>
+          <w:rFonts w:asciiTheme="minorHAnsi" w:hAnsiTheme="minorHAnsi" w:cstheme="minorHAnsi"/>
+          <w:b/>
+          <w:bCs/>
+          <w:sz w:val="22"/>
+          <w:szCs w:val="22"/>
+        </w:rPr>
+        <w:t>10</w:t>
+      </w:r>
+      <w:r>
+        <w:rPr>
+          <w:rFonts w:asciiTheme="minorHAnsi" w:hAnsiTheme="minorHAnsi" w:cstheme="minorHAnsi"/>
+          <w:b/>
+          <w:bCs/>
+          <w:sz w:val="22"/>
+          <w:szCs w:val="22"/>
+        </w:rPr>
+        <w:t>:</w:t>
       </w:r>
       <w:r>
         <w:rPr>
@@ -9901,6 +10273,7 @@
       <w:r>
         <w:rPr>
           <w:rFonts w:asciiTheme="minorHAnsi" w:hAnsiTheme="minorHAnsi" w:cstheme="minorHAnsi"/>
+          <w:noProof/>
           <w:sz w:val="22"/>
           <w:szCs w:val="22"/>
         </w:rPr>
@@ -9920,7 +10293,7 @@
                     <pic:cNvPicPr/>
                   </pic:nvPicPr>
                   <pic:blipFill>
-                    <a:blip r:embed="rId18"/>
+                    <a:blip r:embed="rId20"/>
                     <a:stretch>
                       <a:fillRect/>
                     </a:stretch>
@@ -9959,14 +10332,34 @@
           <w:sz w:val="22"/>
           <w:szCs w:val="22"/>
         </w:rPr>
-        <w:t xml:space="preserve">B8: </w:t>
-      </w:r>
-      <w:r>
-        <w:rPr>
-          <w:rFonts w:asciiTheme="minorHAnsi" w:hAnsiTheme="minorHAnsi" w:cstheme="minorHAnsi"/>
+        <w:t>B</w:t>
+      </w:r>
+      <w:r>
+        <w:rPr>
+          <w:rFonts w:asciiTheme="minorHAnsi" w:hAnsiTheme="minorHAnsi" w:cstheme="minorHAnsi"/>
+          <w:b/>
+          <w:bCs/>
           <w:sz w:val="22"/>
           <w:szCs w:val="22"/>
         </w:rPr>
+        <w:t>11</w:t>
+      </w:r>
+      <w:r>
+        <w:rPr>
+          <w:rFonts w:asciiTheme="minorHAnsi" w:hAnsiTheme="minorHAnsi" w:cstheme="minorHAnsi"/>
+          <w:b/>
+          <w:bCs/>
+          <w:sz w:val="22"/>
+          <w:szCs w:val="22"/>
+        </w:rPr>
+        <w:t xml:space="preserve">: </w:t>
+      </w:r>
+      <w:r>
+        <w:rPr>
+          <w:rFonts w:asciiTheme="minorHAnsi" w:hAnsiTheme="minorHAnsi" w:cstheme="minorHAnsi"/>
+          <w:sz w:val="22"/>
+          <w:szCs w:val="22"/>
+        </w:rPr>
         <w:t>Ở phần “Finish”. Xem lại thông tin đã thiết lập. Ấn “Finish” để hoàn tất</w:t>
       </w:r>
     </w:p>
@@ -9983,6 +10376,7 @@
       <w:r>
         <w:rPr>
           <w:rFonts w:asciiTheme="minorHAnsi" w:hAnsiTheme="minorHAnsi" w:cstheme="minorHAnsi"/>
+          <w:noProof/>
           <w:sz w:val="32"/>
           <w:szCs w:val="32"/>
         </w:rPr>
@@ -10002,7 +10396,7 @@
                     <pic:cNvPicPr/>
                   </pic:nvPicPr>
                   <pic:blipFill>
-                    <a:blip r:embed="rId19"/>
+                    <a:blip r:embed="rId21"/>
                     <a:stretch>
                       <a:fillRect/>
                     </a:stretch>
@@ -10107,7 +10501,23 @@
           <w:sz w:val="22"/>
           <w:szCs w:val="22"/>
         </w:rPr>
-        <w:t xml:space="preserve"> Setup giống như ở trên chỉ thay đổi ở B7:</w:t>
+        <w:t xml:space="preserve"> Setup giống như ở </w:t>
+      </w:r>
+      <w:r>
+        <w:rPr>
+          <w:rFonts w:asciiTheme="minorHAnsi" w:hAnsiTheme="minorHAnsi" w:cstheme="minorHAnsi"/>
+          <w:sz w:val="22"/>
+          <w:szCs w:val="22"/>
+        </w:rPr>
+        <w:t xml:space="preserve">phần “cài đặt” </w:t>
+      </w:r>
+      <w:r>
+        <w:rPr>
+          <w:rFonts w:asciiTheme="minorHAnsi" w:hAnsiTheme="minorHAnsi" w:cstheme="minorHAnsi"/>
+          <w:sz w:val="22"/>
+          <w:szCs w:val="22"/>
+        </w:rPr>
+        <w:t>trên chỉ thay đổi ở B7:</w:t>
       </w:r>
     </w:p>
     <w:p>
@@ -10282,7 +10692,23 @@
           <w:sz w:val="22"/>
           <w:szCs w:val="22"/>
         </w:rPr>
-        <w:t xml:space="preserve"> Setup giống như ở trên chỉ thay đổi ở B7:</w:t>
+        <w:t xml:space="preserve"> Setup giống như ở </w:t>
+      </w:r>
+      <w:r>
+        <w:rPr>
+          <w:rFonts w:asciiTheme="minorHAnsi" w:hAnsiTheme="minorHAnsi" w:cstheme="minorHAnsi"/>
+          <w:sz w:val="22"/>
+          <w:szCs w:val="22"/>
+        </w:rPr>
+        <w:t xml:space="preserve">phần “cài đặt” </w:t>
+      </w:r>
+      <w:r>
+        <w:rPr>
+          <w:rFonts w:asciiTheme="minorHAnsi" w:hAnsiTheme="minorHAnsi" w:cstheme="minorHAnsi"/>
+          <w:sz w:val="22"/>
+          <w:szCs w:val="22"/>
+        </w:rPr>
+        <w:t>trên chỉ thay đổi ở B7:</w:t>
       </w:r>
     </w:p>
     <w:p>
@@ -10383,8 +10809,8 @@
       </w:r>
     </w:p>
     <w:sectPr>
-      <w:headerReference w:type="default" r:id="rId20"/>
-      <w:footerReference w:type="default" r:id="rId21"/>
+      <w:headerReference w:type="default" r:id="rId22"/>
+      <w:footerReference w:type="default" r:id="rId23"/>
       <w:pgSz w:w="12240" w:h="15840"/>
       <w:pgMar w:top="1440" w:right="1800" w:bottom="1440" w:left="1800" w:header="720" w:footer="720" w:gutter="0"/>
       <w:pgNumType w:start="0"/>
@@ -13022,28 +13448,28 @@
 </file>
 
 <file path=customXml/item1.xml><?xml version="1.0" encoding="utf-8"?>
-<b:Sources xmlns:b="http://schemas.openxmlformats.org/officeDocument/2006/bibliography" xmlns="http://schemas.openxmlformats.org/officeDocument/2006/bibliography" SelectedStyle="\APASixthEditionOfficeOnline.xsl" StyleName="APA" Version="6"/>
-</file>
-
-<file path=customXml/item2.xml><?xml version="1.0" encoding="utf-8"?>
 <go:gDocsCustomXmlDataStorage xmlns:go="http://customooxmlschemas.google.com/" xmlns:r="http://schemas.openxmlformats.org/officeDocument/2006/relationships" uri="GoogleDocsCustomDataVersion2">
   <go:docsCustomData xmlns:go="http://customooxmlschemas.google.com/" roundtripDataSignature="AMtx7miUQnwtsA+bEE0N/Urzel58nHZvnw==">CgMxLjAyCGguZ2pkZ3hzMgloLjMwajB6bGwyCWguMWZvYjl0ZTIJaC4zem55c2g3MgloLjJldDkycDAyCGgudHlqY3d0Mg5oLmZ6dGJwbWlwaXRxcDIOaC41bDdudGxnYmY5b3gyDmguZ2trNWhvNnU2M3BsMg5oLmVyYjFucDR5cGJ0ODIJaC4yZXQ5MnAwMg5oLmJuNDhqbG9nZ2NxNTIJaC4zZHk2dmttMg5oLnVjb3FkZm1scnlrMjgAciExMnRCVGN1MUVCS3BwS183YngwVk14cnNURkhESmtKYnU=</go:docsCustomData>
 </go:gDocsCustomXmlDataStorage>
 </file>
 
-<file path=customXml/itemProps1.xml><?xml version="1.0" encoding="utf-8"?>
-<ds:datastoreItem xmlns:ds="http://schemas.openxmlformats.org/officeDocument/2006/customXml" ds:itemID="{59E83AA7-5B6C-44AF-9528-BBCAF1841CF3}">
-  <ds:schemaRefs>
-    <ds:schemaRef ds:uri="http://schemas.openxmlformats.org/officeDocument/2006/bibliography"/>
-  </ds:schemaRefs>
-</ds:datastoreItem>
+<file path=customXml/item2.xml><?xml version="1.0" encoding="utf-8"?>
+<b:Sources xmlns:b="http://schemas.openxmlformats.org/officeDocument/2006/bibliography" xmlns="http://schemas.openxmlformats.org/officeDocument/2006/bibliography" SelectedStyle="\APASixthEditionOfficeOnline.xsl" StyleName="APA" Version="6"/>
 </file>
 
-<file path=customXml/itemProps2.xml><?xml version="1.0" encoding="utf-8"?>
+<file path=customXml/itemProps1.xml><?xml version="1.0" encoding="utf-8"?>
 <ds:datastoreItem xmlns:ds="http://schemas.openxmlformats.org/officeDocument/2006/customXml" ds:itemID="{11111111-1234-1234-1234-123412341234}">
   <ds:schemaRefs>
     <ds:schemaRef ds:uri="http://customooxmlschemas.google.com/"/>
     <ds:schemaRef ds:uri="http://schemas.openxmlformats.org/officeDocument/2006/relationships"/>
   </ds:schemaRefs>
 </ds:datastoreItem>
+</file>
+
+<file path=customXml/itemProps2.xml><?xml version="1.0" encoding="utf-8"?>
+<ds:datastoreItem xmlns:ds="http://schemas.openxmlformats.org/officeDocument/2006/customXml" ds:itemID="{59E83AA7-5B6C-44AF-9528-BBCAF1841CF3}">
+  <ds:schemaRefs>
+    <ds:schemaRef ds:uri="http://schemas.openxmlformats.org/officeDocument/2006/bibliography"/>
+  </ds:schemaRefs>
+</ds:datastoreItem>
 </file>
</xml_diff>